<commit_message>
arreglos de la interfaz resultados
</commit_message>
<xml_diff>
--- a/Assets/Documents/Manual Técnico Nations Maneuver.docx
+++ b/Assets/Documents/Manual Técnico Nations Maneuver.docx
@@ -1,6 +1,6 @@
 
 <file path=word/document.xml><?xml version="1.0" encoding="utf-8"?>
-<w:document xmlns:wpc="http://schemas.microsoft.com/office/word/2010/wordprocessingCanvas" xmlns:cx="http://schemas.microsoft.com/office/drawing/2014/chartex" xmlns:cx1="http://schemas.microsoft.com/office/drawing/2015/9/8/chartex" xmlns:cx2="http://schemas.microsoft.com/office/drawing/2015/10/21/chartex" xmlns:cx3="http://schemas.microsoft.com/office/drawing/2016/5/9/chartex" xmlns:cx4="http://schemas.microsoft.com/office/drawing/2016/5/10/chartex" xmlns:cx5="http://schemas.microsoft.com/office/drawing/2016/5/11/chartex" xmlns:cx6="http://schemas.microsoft.com/office/drawing/2016/5/12/chartex" xmlns:cx7="http://schemas.microsoft.com/office/drawing/2016/5/13/chartex" xmlns:cx8="http://schemas.microsoft.com/office/drawing/2016/5/14/chartex" xmlns:mc="http://schemas.openxmlformats.org/markup-compatibility/2006" xmlns:aink="http://schemas.microsoft.com/office/drawing/2016/ink" xmlns:am3d="http://schemas.microsoft.com/office/drawing/2017/model3d" xmlns:o="urn:schemas-microsoft-com:office:office" xmlns:r="http://schemas.openxmlformats.org/officeDocument/2006/relationships" xmlns:m="http://schemas.openxmlformats.org/officeDocument/2006/math" xmlns:v="urn:schemas-microsoft-com:vml" xmlns:wp14="http://schemas.microsoft.com/office/word/2010/wordprocessingDrawing" xmlns:wp="http://schemas.openxmlformats.org/drawingml/2006/wordprocessingDrawing" xmlns:w10="urn:schemas-microsoft-com:office:word" xmlns:w="http://schemas.openxmlformats.org/wordprocessingml/2006/main" xmlns:w14="http://schemas.microsoft.com/office/word/2010/wordml" xmlns:w15="http://schemas.microsoft.com/office/word/2012/wordml" xmlns:w16cex="http://schemas.microsoft.com/office/word/2018/wordml/cex" xmlns:w16cid="http://schemas.microsoft.com/office/word/2016/wordml/cid" xmlns:w16="http://schemas.microsoft.com/office/word/2018/wordml" xmlns:w16sdtdh="http://schemas.microsoft.com/office/word/2020/wordml/sdtdatahash" xmlns:w16se="http://schemas.microsoft.com/office/word/2015/wordml/symex" xmlns:wpg="http://schemas.microsoft.com/office/word/2010/wordprocessingGroup" xmlns:wpi="http://schemas.microsoft.com/office/word/2010/wordprocessingInk" xmlns:wne="http://schemas.microsoft.com/office/word/2006/wordml" xmlns:wps="http://schemas.microsoft.com/office/word/2010/wordprocessingShape" mc:Ignorable="w14 w15 w16se w16cid w16 w16cex w16sdtdh wp14">
+<w:document xmlns:wpc="http://schemas.microsoft.com/office/word/2010/wordprocessingCanvas" xmlns:cx="http://schemas.microsoft.com/office/drawing/2014/chartex" xmlns:cx1="http://schemas.microsoft.com/office/drawing/2015/9/8/chartex" xmlns:cx2="http://schemas.microsoft.com/office/drawing/2015/10/21/chartex" xmlns:cx3="http://schemas.microsoft.com/office/drawing/2016/5/9/chartex" xmlns:cx4="http://schemas.microsoft.com/office/drawing/2016/5/10/chartex" xmlns:cx5="http://schemas.microsoft.com/office/drawing/2016/5/11/chartex" xmlns:cx6="http://schemas.microsoft.com/office/drawing/2016/5/12/chartex" xmlns:cx7="http://schemas.microsoft.com/office/drawing/2016/5/13/chartex" xmlns:cx8="http://schemas.microsoft.com/office/drawing/2016/5/14/chartex" xmlns:mc="http://schemas.openxmlformats.org/markup-compatibility/2006" xmlns:aink="http://schemas.microsoft.com/office/drawing/2016/ink" xmlns:am3d="http://schemas.microsoft.com/office/drawing/2017/model3d" xmlns:o="urn:schemas-microsoft-com:office:office" xmlns:r="http://schemas.openxmlformats.org/officeDocument/2006/relationships" xmlns:m="http://schemas.openxmlformats.org/officeDocument/2006/math" xmlns:v="urn:schemas-microsoft-com:vml" xmlns:wp14="http://schemas.microsoft.com/office/word/2010/wordprocessingDrawing" xmlns:wp="http://schemas.openxmlformats.org/drawingml/2006/wordprocessingDrawing" xmlns:w10="urn:schemas-microsoft-com:office:word" xmlns:w="http://schemas.openxmlformats.org/wordprocessingml/2006/main" xmlns:w14="http://schemas.microsoft.com/office/word/2010/wordml" xmlns:w15="http://schemas.microsoft.com/office/word/2012/wordml" xmlns:w16cid="http://schemas.microsoft.com/office/word/2016/wordml/cid" xmlns:w16se="http://schemas.microsoft.com/office/word/2015/wordml/symex" xmlns:wpg="http://schemas.microsoft.com/office/word/2010/wordprocessingGroup" xmlns:wpi="http://schemas.microsoft.com/office/word/2010/wordprocessingInk" xmlns:wne="http://schemas.microsoft.com/office/word/2006/wordml" xmlns:wps="http://schemas.microsoft.com/office/word/2010/wordprocessingShape" mc:Ignorable="w14 w15 w16se w16cid wp14">
   <w:body>
     <w:p>
       <w:pPr>
@@ -14860,7 +14860,33 @@
           <w:lang w:val="en-US" w:eastAsia="es-CO"/>
           <w14:ligatures w14:val="none"/>
         </w:rPr>
-        <w:t xml:space="preserve">// Tasa de </w:t>
+        <w:t xml:space="preserve">// </w:t>
+      </w:r>
+      <w:proofErr w:type="spellStart"/>
+      <w:r>
+        <w:rPr>
+          <w:rFonts w:ascii="Consolas" w:eastAsia="Times New Roman" w:hAnsi="Consolas" w:cs="Times New Roman"/>
+          <w:color w:val="6A9955"/>
+          <w:kern w:val="0"/>
+          <w:sz w:val="16"/>
+          <w:szCs w:val="16"/>
+          <w:lang w:val="en-US" w:eastAsia="es-CO"/>
+          <w14:ligatures w14:val="none"/>
+        </w:rPr>
+        <w:t>Tasa</w:t>
+      </w:r>
+      <w:proofErr w:type="spellEnd"/>
+      <w:r>
+        <w:rPr>
+          <w:rFonts w:ascii="Consolas" w:eastAsia="Times New Roman" w:hAnsi="Consolas" w:cs="Times New Roman"/>
+          <w:color w:val="6A9955"/>
+          <w:kern w:val="0"/>
+          <w:sz w:val="16"/>
+          <w:szCs w:val="16"/>
+          <w:lang w:val="en-US" w:eastAsia="es-CO"/>
+          <w14:ligatures w14:val="none"/>
+        </w:rPr>
+        <w:t xml:space="preserve"> de </w:t>
       </w:r>
       <w:proofErr w:type="spellStart"/>
       <w:r>
@@ -17219,251 +17245,8 @@
           </wp:inline>
         </w:drawing>
       </w:r>
-    </w:p>
-    <w:p>
-      <w:pPr>
-        <w:rPr>
-          <w:lang w:val="es-ES"/>
-        </w:rPr>
-      </w:pPr>
-    </w:p>
-    <w:p>
-      <w:pPr>
-        <w:rPr>
-          <w:lang w:val="es-ES"/>
-        </w:rPr>
-      </w:pPr>
-    </w:p>
-    <w:p>
-      <w:pPr>
-        <w:rPr>
-          <w:lang w:val="es-ES"/>
-        </w:rPr>
-      </w:pPr>
-    </w:p>
-    <w:p>
-      <w:pPr>
-        <w:rPr>
-          <w:lang w:val="es-ES"/>
-        </w:rPr>
-      </w:pPr>
-    </w:p>
-    <w:p>
-      <w:pPr>
-        <w:rPr>
-          <w:lang w:val="es-ES"/>
-        </w:rPr>
-      </w:pPr>
-    </w:p>
-    <w:p>
-      <w:pPr>
-        <w:rPr>
-          <w:lang w:val="es-ES"/>
-        </w:rPr>
-      </w:pPr>
-    </w:p>
-    <w:p>
-      <w:pPr>
-        <w:rPr>
-          <w:lang w:val="es-ES"/>
-        </w:rPr>
-      </w:pPr>
-    </w:p>
-    <w:p>
-      <w:pPr>
-        <w:rPr>
-          <w:lang w:val="es-ES"/>
-        </w:rPr>
-      </w:pPr>
-    </w:p>
-    <w:p>
-      <w:pPr>
-        <w:rPr>
-          <w:lang w:val="es-ES"/>
-        </w:rPr>
-      </w:pPr>
-    </w:p>
-    <w:p>
-      <w:pPr>
-        <w:rPr>
-          <w:lang w:val="es-ES"/>
-        </w:rPr>
-      </w:pPr>
-    </w:p>
-    <w:p>
-      <w:pPr>
-        <w:rPr>
-          <w:lang w:val="es-ES"/>
-        </w:rPr>
-      </w:pPr>
-    </w:p>
-    <w:p>
-      <w:pPr>
-        <w:rPr>
-          <w:lang w:val="es-ES"/>
-        </w:rPr>
-      </w:pPr>
-    </w:p>
-    <w:p>
-      <w:pPr>
-        <w:rPr>
-          <w:lang w:val="es-ES"/>
-        </w:rPr>
-      </w:pPr>
-    </w:p>
-    <w:p>
-      <w:pPr>
-        <w:rPr>
-          <w:lang w:val="es-ES"/>
-        </w:rPr>
-      </w:pPr>
-    </w:p>
-    <w:p>
-      <w:pPr>
-        <w:rPr>
-          <w:lang w:val="es-ES"/>
-        </w:rPr>
-      </w:pPr>
-    </w:p>
-    <w:p>
-      <w:pPr>
-        <w:rPr>
-          <w:lang w:val="es-ES"/>
-        </w:rPr>
-      </w:pPr>
-    </w:p>
-    <w:p>
-      <w:pPr>
-        <w:rPr>
-          <w:lang w:val="es-ES"/>
-        </w:rPr>
-      </w:pPr>
-    </w:p>
-    <w:p>
-      <w:pPr>
-        <w:rPr>
-          <w:lang w:val="es-ES"/>
-        </w:rPr>
-      </w:pPr>
-    </w:p>
-    <w:p>
-      <w:pPr>
-        <w:rPr>
-          <w:lang w:val="es-ES"/>
-        </w:rPr>
-      </w:pPr>
-    </w:p>
-    <w:p>
-      <w:pPr>
-        <w:rPr>
-          <w:lang w:val="es-ES"/>
-        </w:rPr>
-      </w:pPr>
-    </w:p>
-    <w:p>
-      <w:pPr>
-        <w:rPr>
-          <w:lang w:val="es-ES"/>
-        </w:rPr>
-      </w:pPr>
-    </w:p>
-    <w:p>
-      <w:pPr>
-        <w:rPr>
-          <w:lang w:val="es-ES"/>
-        </w:rPr>
-      </w:pPr>
-    </w:p>
-    <w:p>
-      <w:pPr>
-        <w:rPr>
-          <w:lang w:val="es-ES"/>
-        </w:rPr>
-      </w:pPr>
-    </w:p>
-    <w:p>
-      <w:pPr>
-        <w:rPr>
-          <w:lang w:val="es-ES"/>
-        </w:rPr>
-      </w:pPr>
-    </w:p>
-    <w:p>
-      <w:pPr>
-        <w:rPr>
-          <w:lang w:val="es-ES"/>
-        </w:rPr>
-      </w:pPr>
-    </w:p>
-    <w:p>
-      <w:pPr>
-        <w:rPr>
-          <w:lang w:val="es-ES"/>
-        </w:rPr>
-      </w:pPr>
-    </w:p>
-    <w:p>
-      <w:pPr>
-        <w:rPr>
-          <w:lang w:val="es-ES"/>
-        </w:rPr>
-      </w:pPr>
-    </w:p>
-    <w:p>
-      <w:pPr>
-        <w:rPr>
-          <w:lang w:val="es-ES"/>
-        </w:rPr>
-      </w:pPr>
-    </w:p>
-    <w:p>
-      <w:pPr>
-        <w:rPr>
-          <w:lang w:val="es-ES"/>
-        </w:rPr>
-      </w:pPr>
-    </w:p>
-    <w:p>
-      <w:pPr>
-        <w:rPr>
-          <w:lang w:val="es-ES"/>
-        </w:rPr>
-      </w:pPr>
-    </w:p>
-    <w:p>
-      <w:pPr>
-        <w:rPr>
-          <w:lang w:val="es-ES"/>
-        </w:rPr>
-      </w:pPr>
-    </w:p>
-    <w:p>
-      <w:pPr>
-        <w:rPr>
-          <w:lang w:val="es-ES"/>
-        </w:rPr>
-      </w:pPr>
-    </w:p>
-    <w:p>
-      <w:pPr>
-        <w:rPr>
-          <w:lang w:val="es-ES"/>
-        </w:rPr>
-      </w:pPr>
-    </w:p>
-    <w:p>
-      <w:pPr>
-        <w:rPr>
-          <w:lang w:val="es-ES"/>
-        </w:rPr>
-      </w:pPr>
-    </w:p>
-    <w:p>
-      <w:pPr>
-        <w:rPr>
-          <w:lang w:val="es-ES"/>
-        </w:rPr>
-      </w:pPr>
+      <w:bookmarkStart w:id="23" w:name="_GoBack"/>
+      <w:bookmarkEnd w:id="23"/>
     </w:p>
     <w:sectPr>
       <w:pgSz w:w="12240" w:h="15840"/>
@@ -17476,7 +17259,7 @@
 </file>
 
 <file path=word/endnotes.xml><?xml version="1.0" encoding="utf-8"?>
-<w:endnotes xmlns:wpc="http://schemas.microsoft.com/office/word/2010/wordprocessingCanvas" xmlns:cx="http://schemas.microsoft.com/office/drawing/2014/chartex" xmlns:cx1="http://schemas.microsoft.com/office/drawing/2015/9/8/chartex" xmlns:cx2="http://schemas.microsoft.com/office/drawing/2015/10/21/chartex" xmlns:cx3="http://schemas.microsoft.com/office/drawing/2016/5/9/chartex" xmlns:cx4="http://schemas.microsoft.com/office/drawing/2016/5/10/chartex" xmlns:cx5="http://schemas.microsoft.com/office/drawing/2016/5/11/chartex" xmlns:cx6="http://schemas.microsoft.com/office/drawing/2016/5/12/chartex" xmlns:cx7="http://schemas.microsoft.com/office/drawing/2016/5/13/chartex" xmlns:cx8="http://schemas.microsoft.com/office/drawing/2016/5/14/chartex" xmlns:mc="http://schemas.openxmlformats.org/markup-compatibility/2006" xmlns:aink="http://schemas.microsoft.com/office/drawing/2016/ink" xmlns:am3d="http://schemas.microsoft.com/office/drawing/2017/model3d" xmlns:o="urn:schemas-microsoft-com:office:office" xmlns:r="http://schemas.openxmlformats.org/officeDocument/2006/relationships" xmlns:m="http://schemas.openxmlformats.org/officeDocument/2006/math" xmlns:v="urn:schemas-microsoft-com:vml" xmlns:wp14="http://schemas.microsoft.com/office/word/2010/wordprocessingDrawing" xmlns:wp="http://schemas.openxmlformats.org/drawingml/2006/wordprocessingDrawing" xmlns:w10="urn:schemas-microsoft-com:office:word" xmlns:w="http://schemas.openxmlformats.org/wordprocessingml/2006/main" xmlns:w14="http://schemas.microsoft.com/office/word/2010/wordml" xmlns:w15="http://schemas.microsoft.com/office/word/2012/wordml" xmlns:w16cex="http://schemas.microsoft.com/office/word/2018/wordml/cex" xmlns:w16cid="http://schemas.microsoft.com/office/word/2016/wordml/cid" xmlns:w16="http://schemas.microsoft.com/office/word/2018/wordml" xmlns:w16sdtdh="http://schemas.microsoft.com/office/word/2020/wordml/sdtdatahash" xmlns:w16se="http://schemas.microsoft.com/office/word/2015/wordml/symex" xmlns:wpg="http://schemas.microsoft.com/office/word/2010/wordprocessingGroup" xmlns:wpi="http://schemas.microsoft.com/office/word/2010/wordprocessingInk" xmlns:wne="http://schemas.microsoft.com/office/word/2006/wordml" xmlns:wps="http://schemas.microsoft.com/office/word/2010/wordprocessingShape" mc:Ignorable="w14 w15 w16se w16cid w16 w16cex w16sdtdh wp14">
+<w:endnotes xmlns:wpc="http://schemas.microsoft.com/office/word/2010/wordprocessingCanvas" xmlns:cx="http://schemas.microsoft.com/office/drawing/2014/chartex" xmlns:cx1="http://schemas.microsoft.com/office/drawing/2015/9/8/chartex" xmlns:cx2="http://schemas.microsoft.com/office/drawing/2015/10/21/chartex" xmlns:cx3="http://schemas.microsoft.com/office/drawing/2016/5/9/chartex" xmlns:cx4="http://schemas.microsoft.com/office/drawing/2016/5/10/chartex" xmlns:cx5="http://schemas.microsoft.com/office/drawing/2016/5/11/chartex" xmlns:cx6="http://schemas.microsoft.com/office/drawing/2016/5/12/chartex" xmlns:cx7="http://schemas.microsoft.com/office/drawing/2016/5/13/chartex" xmlns:cx8="http://schemas.microsoft.com/office/drawing/2016/5/14/chartex" xmlns:mc="http://schemas.openxmlformats.org/markup-compatibility/2006" xmlns:aink="http://schemas.microsoft.com/office/drawing/2016/ink" xmlns:am3d="http://schemas.microsoft.com/office/drawing/2017/model3d" xmlns:o="urn:schemas-microsoft-com:office:office" xmlns:r="http://schemas.openxmlformats.org/officeDocument/2006/relationships" xmlns:m="http://schemas.openxmlformats.org/officeDocument/2006/math" xmlns:v="urn:schemas-microsoft-com:vml" xmlns:wp14="http://schemas.microsoft.com/office/word/2010/wordprocessingDrawing" xmlns:wp="http://schemas.openxmlformats.org/drawingml/2006/wordprocessingDrawing" xmlns:w10="urn:schemas-microsoft-com:office:word" xmlns:w="http://schemas.openxmlformats.org/wordprocessingml/2006/main" xmlns:w14="http://schemas.microsoft.com/office/word/2010/wordml" xmlns:w15="http://schemas.microsoft.com/office/word/2012/wordml" xmlns:w16cid="http://schemas.microsoft.com/office/word/2016/wordml/cid" xmlns:w16se="http://schemas.microsoft.com/office/word/2015/wordml/symex" xmlns:wpg="http://schemas.microsoft.com/office/word/2010/wordprocessingGroup" xmlns:wpi="http://schemas.microsoft.com/office/word/2010/wordprocessingInk" xmlns:wne="http://schemas.microsoft.com/office/word/2006/wordml" xmlns:wps="http://schemas.microsoft.com/office/word/2010/wordprocessingShape" mc:Ignorable="w14 w15 w16se w16cid wp14">
   <w:endnote w:type="separator" w:id="-1">
     <w:p>
       <w:pPr>
@@ -17501,7 +17284,7 @@
 </file>
 
 <file path=word/footnotes.xml><?xml version="1.0" encoding="utf-8"?>
-<w:footnotes xmlns:wpc="http://schemas.microsoft.com/office/word/2010/wordprocessingCanvas" xmlns:cx="http://schemas.microsoft.com/office/drawing/2014/chartex" xmlns:cx1="http://schemas.microsoft.com/office/drawing/2015/9/8/chartex" xmlns:cx2="http://schemas.microsoft.com/office/drawing/2015/10/21/chartex" xmlns:cx3="http://schemas.microsoft.com/office/drawing/2016/5/9/chartex" xmlns:cx4="http://schemas.microsoft.com/office/drawing/2016/5/10/chartex" xmlns:cx5="http://schemas.microsoft.com/office/drawing/2016/5/11/chartex" xmlns:cx6="http://schemas.microsoft.com/office/drawing/2016/5/12/chartex" xmlns:cx7="http://schemas.microsoft.com/office/drawing/2016/5/13/chartex" xmlns:cx8="http://schemas.microsoft.com/office/drawing/2016/5/14/chartex" xmlns:mc="http://schemas.openxmlformats.org/markup-compatibility/2006" xmlns:aink="http://schemas.microsoft.com/office/drawing/2016/ink" xmlns:am3d="http://schemas.microsoft.com/office/drawing/2017/model3d" xmlns:o="urn:schemas-microsoft-com:office:office" xmlns:r="http://schemas.openxmlformats.org/officeDocument/2006/relationships" xmlns:m="http://schemas.openxmlformats.org/officeDocument/2006/math" xmlns:v="urn:schemas-microsoft-com:vml" xmlns:wp14="http://schemas.microsoft.com/office/word/2010/wordprocessingDrawing" xmlns:wp="http://schemas.openxmlformats.org/drawingml/2006/wordprocessingDrawing" xmlns:w10="urn:schemas-microsoft-com:office:word" xmlns:w="http://schemas.openxmlformats.org/wordprocessingml/2006/main" xmlns:w14="http://schemas.microsoft.com/office/word/2010/wordml" xmlns:w15="http://schemas.microsoft.com/office/word/2012/wordml" xmlns:w16cex="http://schemas.microsoft.com/office/word/2018/wordml/cex" xmlns:w16cid="http://schemas.microsoft.com/office/word/2016/wordml/cid" xmlns:w16="http://schemas.microsoft.com/office/word/2018/wordml" xmlns:w16sdtdh="http://schemas.microsoft.com/office/word/2020/wordml/sdtdatahash" xmlns:w16se="http://schemas.microsoft.com/office/word/2015/wordml/symex" xmlns:wpg="http://schemas.microsoft.com/office/word/2010/wordprocessingGroup" xmlns:wpi="http://schemas.microsoft.com/office/word/2010/wordprocessingInk" xmlns:wne="http://schemas.microsoft.com/office/word/2006/wordml" xmlns:wps="http://schemas.microsoft.com/office/word/2010/wordprocessingShape" mc:Ignorable="w14 w15 w16se w16cid w16 w16cex w16sdtdh wp14">
+<w:footnotes xmlns:wpc="http://schemas.microsoft.com/office/word/2010/wordprocessingCanvas" xmlns:cx="http://schemas.microsoft.com/office/drawing/2014/chartex" xmlns:cx1="http://schemas.microsoft.com/office/drawing/2015/9/8/chartex" xmlns:cx2="http://schemas.microsoft.com/office/drawing/2015/10/21/chartex" xmlns:cx3="http://schemas.microsoft.com/office/drawing/2016/5/9/chartex" xmlns:cx4="http://schemas.microsoft.com/office/drawing/2016/5/10/chartex" xmlns:cx5="http://schemas.microsoft.com/office/drawing/2016/5/11/chartex" xmlns:cx6="http://schemas.microsoft.com/office/drawing/2016/5/12/chartex" xmlns:cx7="http://schemas.microsoft.com/office/drawing/2016/5/13/chartex" xmlns:cx8="http://schemas.microsoft.com/office/drawing/2016/5/14/chartex" xmlns:mc="http://schemas.openxmlformats.org/markup-compatibility/2006" xmlns:aink="http://schemas.microsoft.com/office/drawing/2016/ink" xmlns:am3d="http://schemas.microsoft.com/office/drawing/2017/model3d" xmlns:o="urn:schemas-microsoft-com:office:office" xmlns:r="http://schemas.openxmlformats.org/officeDocument/2006/relationships" xmlns:m="http://schemas.openxmlformats.org/officeDocument/2006/math" xmlns:v="urn:schemas-microsoft-com:vml" xmlns:wp14="http://schemas.microsoft.com/office/word/2010/wordprocessingDrawing" xmlns:wp="http://schemas.openxmlformats.org/drawingml/2006/wordprocessingDrawing" xmlns:w10="urn:schemas-microsoft-com:office:word" xmlns:w="http://schemas.openxmlformats.org/wordprocessingml/2006/main" xmlns:w14="http://schemas.microsoft.com/office/word/2010/wordml" xmlns:w15="http://schemas.microsoft.com/office/word/2012/wordml" xmlns:w16cid="http://schemas.microsoft.com/office/word/2016/wordml/cid" xmlns:w16se="http://schemas.microsoft.com/office/word/2015/wordml/symex" xmlns:wpg="http://schemas.microsoft.com/office/word/2010/wordprocessingGroup" xmlns:wpi="http://schemas.microsoft.com/office/word/2010/wordprocessingInk" xmlns:wne="http://schemas.microsoft.com/office/word/2006/wordml" xmlns:wps="http://schemas.microsoft.com/office/word/2010/wordprocessingShape" mc:Ignorable="w14 w15 w16se w16cid wp14">
   <w:footnote w:type="separator" w:id="-1">
     <w:p>
       <w:pPr>
@@ -17526,7 +17309,7 @@
 </file>
 
 <file path=word/numbering.xml><?xml version="1.0" encoding="utf-8"?>
-<w:numbering xmlns:wpc="http://schemas.microsoft.com/office/word/2010/wordprocessingCanvas" xmlns:cx="http://schemas.microsoft.com/office/drawing/2014/chartex" xmlns:cx1="http://schemas.microsoft.com/office/drawing/2015/9/8/chartex" xmlns:cx2="http://schemas.microsoft.com/office/drawing/2015/10/21/chartex" xmlns:cx3="http://schemas.microsoft.com/office/drawing/2016/5/9/chartex" xmlns:cx4="http://schemas.microsoft.com/office/drawing/2016/5/10/chartex" xmlns:cx5="http://schemas.microsoft.com/office/drawing/2016/5/11/chartex" xmlns:cx6="http://schemas.microsoft.com/office/drawing/2016/5/12/chartex" xmlns:cx7="http://schemas.microsoft.com/office/drawing/2016/5/13/chartex" xmlns:cx8="http://schemas.microsoft.com/office/drawing/2016/5/14/chartex" xmlns:mc="http://schemas.openxmlformats.org/markup-compatibility/2006" xmlns:aink="http://schemas.microsoft.com/office/drawing/2016/ink" xmlns:am3d="http://schemas.microsoft.com/office/drawing/2017/model3d" xmlns:o="urn:schemas-microsoft-com:office:office" xmlns:r="http://schemas.openxmlformats.org/officeDocument/2006/relationships" xmlns:m="http://schemas.openxmlformats.org/officeDocument/2006/math" xmlns:v="urn:schemas-microsoft-com:vml" xmlns:wp14="http://schemas.microsoft.com/office/word/2010/wordprocessingDrawing" xmlns:wp="http://schemas.openxmlformats.org/drawingml/2006/wordprocessingDrawing" xmlns:w10="urn:schemas-microsoft-com:office:word" xmlns:w="http://schemas.openxmlformats.org/wordprocessingml/2006/main" xmlns:w14="http://schemas.microsoft.com/office/word/2010/wordml" xmlns:w15="http://schemas.microsoft.com/office/word/2012/wordml" xmlns:w16cex="http://schemas.microsoft.com/office/word/2018/wordml/cex" xmlns:w16cid="http://schemas.microsoft.com/office/word/2016/wordml/cid" xmlns:w16="http://schemas.microsoft.com/office/word/2018/wordml" xmlns:w16sdtdh="http://schemas.microsoft.com/office/word/2020/wordml/sdtdatahash" xmlns:w16se="http://schemas.microsoft.com/office/word/2015/wordml/symex" xmlns:wpg="http://schemas.microsoft.com/office/word/2010/wordprocessingGroup" xmlns:wpi="http://schemas.microsoft.com/office/word/2010/wordprocessingInk" xmlns:wne="http://schemas.microsoft.com/office/word/2006/wordml" xmlns:wps="http://schemas.microsoft.com/office/word/2010/wordprocessingShape" mc:Ignorable="w14 w15 w16se w16cid w16 w16cex w16sdtdh wp14">
+<w:numbering xmlns:wpc="http://schemas.microsoft.com/office/word/2010/wordprocessingCanvas" xmlns:cx="http://schemas.microsoft.com/office/drawing/2014/chartex" xmlns:cx1="http://schemas.microsoft.com/office/drawing/2015/9/8/chartex" xmlns:cx2="http://schemas.microsoft.com/office/drawing/2015/10/21/chartex" xmlns:cx3="http://schemas.microsoft.com/office/drawing/2016/5/9/chartex" xmlns:cx4="http://schemas.microsoft.com/office/drawing/2016/5/10/chartex" xmlns:cx5="http://schemas.microsoft.com/office/drawing/2016/5/11/chartex" xmlns:cx6="http://schemas.microsoft.com/office/drawing/2016/5/12/chartex" xmlns:cx7="http://schemas.microsoft.com/office/drawing/2016/5/13/chartex" xmlns:cx8="http://schemas.microsoft.com/office/drawing/2016/5/14/chartex" xmlns:mc="http://schemas.openxmlformats.org/markup-compatibility/2006" xmlns:aink="http://schemas.microsoft.com/office/drawing/2016/ink" xmlns:am3d="http://schemas.microsoft.com/office/drawing/2017/model3d" xmlns:o="urn:schemas-microsoft-com:office:office" xmlns:r="http://schemas.openxmlformats.org/officeDocument/2006/relationships" xmlns:m="http://schemas.openxmlformats.org/officeDocument/2006/math" xmlns:v="urn:schemas-microsoft-com:vml" xmlns:wp14="http://schemas.microsoft.com/office/word/2010/wordprocessingDrawing" xmlns:wp="http://schemas.openxmlformats.org/drawingml/2006/wordprocessingDrawing" xmlns:w10="urn:schemas-microsoft-com:office:word" xmlns:w="http://schemas.openxmlformats.org/wordprocessingml/2006/main" xmlns:w14="http://schemas.microsoft.com/office/word/2010/wordml" xmlns:w15="http://schemas.microsoft.com/office/word/2012/wordml" xmlns:w16cid="http://schemas.microsoft.com/office/word/2016/wordml/cid" xmlns:w16se="http://schemas.microsoft.com/office/word/2015/wordml/symex" xmlns:wpg="http://schemas.microsoft.com/office/word/2010/wordprocessingGroup" xmlns:wpi="http://schemas.microsoft.com/office/word/2010/wordprocessingInk" xmlns:wne="http://schemas.microsoft.com/office/word/2006/wordml" xmlns:wps="http://schemas.microsoft.com/office/word/2010/wordprocessingShape" mc:Ignorable="w14 w15 w16se w16cid wp14">
   <w:abstractNum w:abstractNumId="0" w15:restartNumberingAfterBreak="0">
     <w:nsid w:val="00CC2F71"/>
     <w:multiLevelType w:val="hybridMultilevel"/>
@@ -20835,7 +20618,7 @@
 </file>
 
 <file path=word/styles.xml><?xml version="1.0" encoding="utf-8"?>
-<w:styles xmlns:mc="http://schemas.openxmlformats.org/markup-compatibility/2006" xmlns:r="http://schemas.openxmlformats.org/officeDocument/2006/relationships" xmlns:w="http://schemas.openxmlformats.org/wordprocessingml/2006/main" xmlns:w14="http://schemas.microsoft.com/office/word/2010/wordml" xmlns:w15="http://schemas.microsoft.com/office/word/2012/wordml" xmlns:w16cex="http://schemas.microsoft.com/office/word/2018/wordml/cex" xmlns:w16cid="http://schemas.microsoft.com/office/word/2016/wordml/cid" xmlns:w16="http://schemas.microsoft.com/office/word/2018/wordml" xmlns:w16sdtdh="http://schemas.microsoft.com/office/word/2020/wordml/sdtdatahash" xmlns:w16se="http://schemas.microsoft.com/office/word/2015/wordml/symex" mc:Ignorable="w14 w15 w16se w16cid w16 w16cex w16sdtdh">
+<w:styles xmlns:mc="http://schemas.openxmlformats.org/markup-compatibility/2006" xmlns:r="http://schemas.openxmlformats.org/officeDocument/2006/relationships" xmlns:w="http://schemas.openxmlformats.org/wordprocessingml/2006/main" xmlns:w14="http://schemas.microsoft.com/office/word/2010/wordml" xmlns:w15="http://schemas.microsoft.com/office/word/2012/wordml" xmlns:w16cid="http://schemas.microsoft.com/office/word/2016/wordml/cid" xmlns:w16se="http://schemas.microsoft.com/office/word/2015/wordml/symex" mc:Ignorable="w14 w15 w16se w16cid">
   <w:docDefaults>
     <w:rPrDefault>
       <w:rPr>
@@ -20853,7 +20636,7 @@
       </w:pPr>
     </w:pPrDefault>
   </w:docDefaults>
-  <w:latentStyles w:defLockedState="0" w:defUIPriority="99" w:defSemiHidden="0" w:defUnhideWhenUsed="0" w:defQFormat="0" w:count="376">
+  <w:latentStyles w:defLockedState="0" w:defUIPriority="99" w:defSemiHidden="0" w:defUnhideWhenUsed="0" w:defQFormat="0" w:count="375">
     <w:lsdException w:name="Normal" w:uiPriority="0" w:qFormat="1"/>
     <w:lsdException w:name="heading 1" w:uiPriority="9" w:qFormat="1"/>
     <w:lsdException w:name="heading 2" w:semiHidden="1" w:uiPriority="9" w:unhideWhenUsed="1" w:qFormat="1"/>
@@ -21229,7 +21012,6 @@
     <w:lsdException w:name="Smart Hyperlink" w:semiHidden="1" w:unhideWhenUsed="1"/>
     <w:lsdException w:name="Hashtag" w:semiHidden="1" w:unhideWhenUsed="1"/>
     <w:lsdException w:name="Unresolved Mention" w:semiHidden="1" w:unhideWhenUsed="1"/>
-    <w:lsdException w:name="Smart Link" w:semiHidden="1" w:unhideWhenUsed="1"/>
   </w:latentStyles>
   <w:style w:type="paragraph" w:default="1" w:styleId="Normal">
     <w:name w:val="Normal"/>
@@ -21303,6 +21085,7 @@
   <w:style w:type="character" w:default="1" w:styleId="Fuentedeprrafopredeter">
     <w:name w:val="Default Paragraph Font"/>
     <w:uiPriority w:val="1"/>
+    <w:semiHidden/>
     <w:unhideWhenUsed/>
   </w:style>
   <w:style w:type="table" w:default="1" w:styleId="Tablanormal">
@@ -21925,19 +21708,6 @@
 </file>
 
 <file path=customXml/item1.xml><?xml version="1.0" encoding="utf-8"?>
-<?mso-contentType ?>
-<FormTemplates xmlns="http://schemas.microsoft.com/sharepoint/v3/contenttype/forms">
-  <Display>DocumentLibraryForm</Display>
-  <Edit>DocumentLibraryForm</Edit>
-  <New>DocumentLibraryForm</New>
-</FormTemplates>
-</file>
-
-<file path=customXml/item2.xml><?xml version="1.0" encoding="utf-8"?>
-<b:Sources xmlns:b="http://schemas.openxmlformats.org/officeDocument/2006/bibliography" xmlns="http://schemas.openxmlformats.org/officeDocument/2006/bibliography" SelectedStyle="\APASixthEditionOfficeOnline.xsl" StyleName="APA" Version="6"/>
-</file>
-
-<file path=customXml/item3.xml><?xml version="1.0" encoding="utf-8"?>
 <ct:contentTypeSchema xmlns:ct="http://schemas.microsoft.com/office/2006/metadata/contentType" xmlns:ma="http://schemas.microsoft.com/office/2006/metadata/properties/metaAttributes" ct:_="" ma:_="" ma:contentTypeName="Documento" ma:contentTypeID="0x010100F807B227AFF67940B13A4CEC920D9BBA" ma:contentTypeVersion="18" ma:contentTypeDescription="Crear nuevo documento." ma:contentTypeScope="" ma:versionID="28866d181c48a9e96bf87faa45334874">
   <xsd:schema xmlns:xsd="http://www.w3.org/2001/XMLSchema" xmlns:xs="http://www.w3.org/2001/XMLSchema" xmlns:p="http://schemas.microsoft.com/office/2006/metadata/properties" xmlns:ns2="2fcd6f62-7aa7-46c0-ba33-ebd1bd7fb0f5" xmlns:ns3="3f5050bf-8fd3-4be9-8319-a7c9af6cc853" targetNamespace="http://schemas.microsoft.com/office/2006/metadata/properties" ma:root="true" ma:fieldsID="fe8457be3f5dca81e7d3ee7693ea8b4d" ns2:_="" ns3:_="">
     <xsd:import namespace="2fcd6f62-7aa7-46c0-ba33-ebd1bd7fb0f5"/>
@@ -22192,7 +21962,16 @@
 </ct:contentTypeSchema>
 </file>
 
-<file path=customXml/item4.xml><?xml version="1.0" encoding="utf-8"?>
+<file path=customXml/item2.xml><?xml version="1.0" encoding="utf-8"?>
+<?mso-contentType ?>
+<FormTemplates xmlns="http://schemas.microsoft.com/sharepoint/v3/contenttype/forms">
+  <Display>DocumentLibraryForm</Display>
+  <Edit>DocumentLibraryForm</Edit>
+  <New>DocumentLibraryForm</New>
+</FormTemplates>
+</file>
+
+<file path=customXml/item3.xml><?xml version="1.0" encoding="utf-8"?>
 <p:properties xmlns:p="http://schemas.microsoft.com/office/2006/metadata/properties" xmlns:xsi="http://www.w3.org/2001/XMLSchema-instance" xmlns:pc="http://schemas.microsoft.com/office/infopath/2007/PartnerControls">
   <documentManagement>
     <TaxCatchAll xmlns="3f5050bf-8fd3-4be9-8319-a7c9af6cc853" xsi:nil="true"/>
@@ -22203,23 +21982,11 @@
 </p:properties>
 </file>
 
-<file path=customXml/itemProps1.xml><?xml version="1.0" encoding="utf-8"?>
-<ds:datastoreItem xmlns:ds="http://schemas.openxmlformats.org/officeDocument/2006/customXml" ds:itemID="{1719358C-B969-459A-8828-5F350B5B549A}">
-  <ds:schemaRefs>
-    <ds:schemaRef ds:uri="http://schemas.microsoft.com/sharepoint/v3/contenttype/forms"/>
-  </ds:schemaRefs>
-</ds:datastoreItem>
+<file path=customXml/item4.xml><?xml version="1.0" encoding="utf-8"?>
+<b:Sources xmlns:b="http://schemas.openxmlformats.org/officeDocument/2006/bibliography" xmlns="http://schemas.openxmlformats.org/officeDocument/2006/bibliography" SelectedStyle="\APASixthEditionOfficeOnline.xsl" StyleName="APA" Version="6"/>
 </file>
 
-<file path=customXml/itemProps2.xml><?xml version="1.0" encoding="utf-8"?>
-<ds:datastoreItem xmlns:ds="http://schemas.openxmlformats.org/officeDocument/2006/customXml" ds:itemID="{56310B6F-5BF6-4F09-8BDF-E63A85767CB4}">
-  <ds:schemaRefs>
-    <ds:schemaRef ds:uri="http://schemas.openxmlformats.org/officeDocument/2006/bibliography"/>
-  </ds:schemaRefs>
-</ds:datastoreItem>
-</file>
-
-<file path=customXml/itemProps3.xml><?xml version="1.0" encoding="utf-8"?>
+<file path=customXml/itemProps1.xml><?xml version="1.0" encoding="utf-8"?>
 <ds:datastoreItem xmlns:ds="http://schemas.openxmlformats.org/officeDocument/2006/customXml" ds:itemID="{93749F10-4DEE-4E95-894B-8936F542050A}">
   <ds:schemaRefs>
     <ds:schemaRef ds:uri="http://schemas.microsoft.com/office/2006/metadata/contentType"/>
@@ -22238,7 +22005,15 @@
 </ds:datastoreItem>
 </file>
 
-<file path=customXml/itemProps4.xml><?xml version="1.0" encoding="utf-8"?>
+<file path=customXml/itemProps2.xml><?xml version="1.0" encoding="utf-8"?>
+<ds:datastoreItem xmlns:ds="http://schemas.openxmlformats.org/officeDocument/2006/customXml" ds:itemID="{1719358C-B969-459A-8828-5F350B5B549A}">
+  <ds:schemaRefs>
+    <ds:schemaRef ds:uri="http://schemas.microsoft.com/sharepoint/v3/contenttype/forms"/>
+  </ds:schemaRefs>
+</ds:datastoreItem>
+</file>
+
+<file path=customXml/itemProps3.xml><?xml version="1.0" encoding="utf-8"?>
 <ds:datastoreItem xmlns:ds="http://schemas.openxmlformats.org/officeDocument/2006/customXml" ds:itemID="{CE43912D-8532-484B-9AB0-B6DE0741EAAB}">
   <ds:schemaRefs>
     <ds:schemaRef ds:uri="http://schemas.microsoft.com/office/2006/metadata/properties"/>
@@ -22247,4 +22022,12 @@
     <ds:schemaRef ds:uri="2fcd6f62-7aa7-46c0-ba33-ebd1bd7fb0f5"/>
   </ds:schemaRefs>
 </ds:datastoreItem>
+</file>
+
+<file path=customXml/itemProps4.xml><?xml version="1.0" encoding="utf-8"?>
+<ds:datastoreItem xmlns:ds="http://schemas.openxmlformats.org/officeDocument/2006/customXml" ds:itemID="{E4BDE3F3-01CA-4575-9BBF-47A588231B62}">
+  <ds:schemaRefs>
+    <ds:schemaRef ds:uri="http://schemas.openxmlformats.org/officeDocument/2006/bibliography"/>
+  </ds:schemaRefs>
+</ds:datastoreItem>
 </file>
</xml_diff>